<commit_message>
doc: Adiconado 4.5 estimativa de tamanho e esforco
</commit_message>
<xml_diff>
--- a/PFC_Doc_2022/PFC_Deu Pet_v1_4.docx
+++ b/PFC_Doc_2022/PFC_Deu Pet_v1_4.docx
@@ -570,6 +570,11 @@
           </w:p>
           <w:p>
             <w:r>
+              <w:t>Matheus Felipe</w:t>
+            </w:r>
+          </w:p>
+          <w:p>
+            <w:r>
               <w:t>Vinicius Almeida</w:t>
             </w:r>
           </w:p>
@@ -13133,45 +13138,18 @@
     </w:p>
     <w:p>
       <w:r>
-        <w:t xml:space="preserve">[Deve ser utilizada a técnica por Pontos de Casos de Uso (PCU), a partir da Fase 2, sendo </w:t>
-      </w:r>
-      <w:r>
-        <w:t>que os resultados devem ser atualizados nas</w:t>
-      </w:r>
-      <w:r>
-        <w:t xml:space="preserve"> fases seguintes. O Quadro 2 </w:t>
-      </w:r>
-      <w:r>
-        <w:t>deve apontar os result</w:t>
-      </w:r>
-      <w:r>
-        <w:t>ados obtidos, em Homem/Hora (</w:t>
-      </w:r>
-      <w:proofErr w:type="spellStart"/>
-      <w:r>
-        <w:t>Hh</w:t>
-      </w:r>
-      <w:proofErr w:type="spellEnd"/>
-      <w:r>
-        <w:t>). As planilhas que deram origem aos resultados dev</w:t>
-      </w:r>
-      <w:r>
-        <w:t>em ficar no A</w:t>
-      </w:r>
-      <w:r>
-        <w:t>pêndice</w:t>
-      </w:r>
-      <w:r>
-        <w:t xml:space="preserve"> </w:t>
-      </w:r>
-      <w:r>
-        <w:t>H</w:t>
-      </w:r>
-      <w:r>
-        <w:t>.</w:t>
-      </w:r>
-      <w:r>
-        <w:t>]</w:t>
+        <w:t xml:space="preserve">A estimativa de esforço é uma importante ferramenta para determinar em quanto tempo o sistema ficará pronto. O quadro 2 mostra a estimativa de desenvolvimento em cada fase. </w:t>
+      </w:r>
+    </w:p>
+    <w:p>
+      <w:r>
+        <w:t>A planilha que de</w:t>
+      </w:r>
+      <w:r>
+        <w:t>u</w:t>
+      </w:r>
+      <w:r>
+        <w:t xml:space="preserve"> origem aos resultados da estimativa de tamanho e esforço do projeto Deu Pet pode ser encontrada no Apêndice H.</w:t>
       </w:r>
     </w:p>
     <w:tbl>
@@ -13317,7 +13295,11 @@
           <w:tcPr>
             <w:tcW w:w="1843" w:type="dxa"/>
           </w:tcPr>
-          <w:p/>
+          <w:p>
+            <w:r>
+              <w:t>4234h</w:t>
+            </w:r>
+          </w:p>
         </w:tc>
         <w:tc>
           <w:tcPr>
@@ -13351,7 +13333,11 @@
           <w:tcPr>
             <w:tcW w:w="1843" w:type="dxa"/>
           </w:tcPr>
-          <w:p/>
+          <w:p>
+            <w:r>
+              <w:t>4234h</w:t>
+            </w:r>
+          </w:p>
         </w:tc>
         <w:tc>
           <w:tcPr>
@@ -13415,22 +13401,30 @@
         <w:t xml:space="preserve"> </w:t>
       </w:r>
       <w:r>
-        <w:t>[Deve ser inserida uma explicação d</w:t>
-      </w:r>
-      <w:r>
-        <w:t>os valores apontados no Quadro 1</w:t>
-      </w:r>
-      <w:proofErr w:type="gramStart"/>
-      <w:r>
-        <w:t>.</w:t>
-      </w:r>
-      <w:r>
-        <w:t xml:space="preserve"> </w:t>
-      </w:r>
-      <w:r>
-        <w:t>]</w:t>
-      </w:r>
-      <w:proofErr w:type="gramEnd"/>
+        <w:t xml:space="preserve">Na fase 1, por </w:t>
+      </w:r>
+      <w:r>
+        <w:t>prudência</w:t>
+      </w:r>
+      <w:r>
+        <w:t xml:space="preserve">, </w:t>
+      </w:r>
+      <w:r>
+        <w:t>optou-se</w:t>
+      </w:r>
+      <w:r>
+        <w:t xml:space="preserve"> em deixar uma certa folga nas atividades, visto que se levou em consideração a falta de experiencia de alguns membros da equipe no desenvolvimento </w:t>
+      </w:r>
+      <w:r>
+        <w:rPr>
+          <w:i/>
+          <w:iCs/>
+        </w:rPr>
+        <w:t>mobile</w:t>
+      </w:r>
+      <w:r>
+        <w:t xml:space="preserve"> e também a falta de experiencia em gestão de projetos. </w:t>
+      </w:r>
     </w:p>
     <w:p>
       <w:pPr>
@@ -13466,15 +13460,7 @@
     </w:p>
     <w:p>
       <w:r>
-        <w:t xml:space="preserve">As versões são identificadas conforme a seguinte nomenclatura: </w:t>
-      </w:r>
-      <w:proofErr w:type="spellStart"/>
-      <w:r>
-        <w:t>PFC_nomedoprojeto_v</w:t>
-      </w:r>
-      <w:proofErr w:type="spellEnd"/>
-      <w:r>
-        <w:t>.</w:t>
+        <w:t>As versões são identificadas conforme a seguinte nomenclatura: PFC_nomedoprojeto_v.</w:t>
       </w:r>
     </w:p>
     <w:p>
@@ -13491,7 +13477,19 @@
         </w:numPr>
       </w:pPr>
       <w:r>
-        <w:t>“PFC” é a sigla para Projeto Final de Curso;</w:t>
+        <w:t xml:space="preserve">“PFC” é a sigla para </w:t>
+      </w:r>
+      <w:r>
+        <w:t>“</w:t>
+      </w:r>
+      <w:r>
+        <w:t>Projeto Final de Curso</w:t>
+      </w:r>
+      <w:r>
+        <w:t>”</w:t>
+      </w:r>
+      <w:r>
+        <w:t>;</w:t>
       </w:r>
     </w:p>
     <w:p>
@@ -13503,7 +13501,19 @@
         </w:numPr>
       </w:pPr>
       <w:r>
-        <w:t>“nomedoprojeto” mostra o nome do projeto, neste caso Deu Pet;</w:t>
+        <w:t xml:space="preserve">“nomedoprojeto” mostra o nome do projeto, neste caso </w:t>
+      </w:r>
+      <w:r>
+        <w:t>“</w:t>
+      </w:r>
+      <w:r>
+        <w:t>Deu Pet</w:t>
+      </w:r>
+      <w:r>
+        <w:t>”</w:t>
+      </w:r>
+      <w:r>
+        <w:t>;</w:t>
       </w:r>
     </w:p>
     <w:p>
@@ -13625,6 +13635,9 @@
         <w:keepNext/>
       </w:pPr>
       <w:r>
+        <w:rPr>
+          <w:noProof/>
+        </w:rPr>
         <w:lastRenderedPageBreak/>
         <w:drawing>
           <wp:inline distT="0" distB="0" distL="0" distR="0" wp14:anchorId="1DE9F70B" wp14:editId="33B71E97">
@@ -13671,24 +13684,14 @@
       <w:r>
         <w:t xml:space="preserve">FIGURA </w:t>
       </w:r>
-      <w:r>
-        <w:fldChar w:fldCharType="begin"/>
-      </w:r>
-      <w:r>
-        <w:instrText xml:space="preserve"> SEQ FIGURA \* ARABIC </w:instrText>
-      </w:r>
-      <w:r>
-        <w:fldChar w:fldCharType="separate"/>
-      </w:r>
-      <w:r>
-        <w:rPr>
-          <w:noProof/>
-        </w:rPr>
-        <w:t>9</w:t>
-      </w:r>
-      <w:r>
-        <w:fldChar w:fldCharType="end"/>
-      </w:r>
+      <w:fldSimple w:instr=" SEQ FIGURA \* ARABIC ">
+        <w:r>
+          <w:rPr>
+            <w:noProof/>
+          </w:rPr>
+          <w:t>9</w:t>
+        </w:r>
+      </w:fldSimple>
       <w:r>
         <w:t>: Controle de versão do projeto usando o Github</w:t>
       </w:r>
@@ -19792,13 +19795,7 @@
         <w:t xml:space="preserve"> projeto Deu Pet pode ser encontrado no Apêndice</w:t>
       </w:r>
       <w:r>
-        <w:t xml:space="preserve"> </w:t>
-      </w:r>
-      <w:r>
-        <w:t>D</w:t>
-      </w:r>
-      <w:r>
-        <w:t>.</w:t>
+        <w:t xml:space="preserve"> D.</w:t>
       </w:r>
     </w:p>
     <w:p/>
@@ -19829,19 +19826,7 @@
     </w:p>
     <w:p>
       <w:r>
-        <w:t>O dicionário de dados é uma lista organizada que contém definições e representações de</w:t>
-      </w:r>
-      <w:r>
-        <w:t xml:space="preserve"> </w:t>
-      </w:r>
-      <w:r>
-        <w:t>todos os atributos persistidos do sistema, incluindo as especificações de cada campo,</w:t>
-      </w:r>
-      <w:r>
-        <w:t xml:space="preserve"> </w:t>
-      </w:r>
-      <w:r>
-        <w:t>divididos em suas respectivas tabelas.</w:t>
+        <w:t>O dicionário de dados é uma lista organizada que contém definições e representações de todos os atributos persistidos do sistema, incluindo as especificações de cada campo, divididos em suas respectivas tabelas.</w:t>
       </w:r>
     </w:p>
     <w:p>
@@ -26595,6 +26580,7 @@
     <w:lsdException w:name="HTML Sample" w:semiHidden="1" w:unhideWhenUsed="1"/>
     <w:lsdException w:name="HTML Typewriter" w:semiHidden="1" w:unhideWhenUsed="1"/>
     <w:lsdException w:name="HTML Variable" w:semiHidden="1" w:unhideWhenUsed="1"/>
+    <w:lsdException w:name="Normal Table" w:semiHidden="1" w:unhideWhenUsed="1"/>
     <w:lsdException w:name="annotation subject" w:semiHidden="1" w:unhideWhenUsed="1"/>
     <w:lsdException w:name="No List" w:semiHidden="1" w:unhideWhenUsed="1"/>
     <w:lsdException w:name="Outline List 1" w:semiHidden="1" w:unhideWhenUsed="1"/>
@@ -26637,8 +26623,11 @@
     <w:lsdException w:name="Table Contemporary" w:semiHidden="1" w:unhideWhenUsed="1"/>
     <w:lsdException w:name="Table Elegant" w:semiHidden="1" w:unhideWhenUsed="1"/>
     <w:lsdException w:name="Table Professional" w:semiHidden="1" w:unhideWhenUsed="1"/>
+    <w:lsdException w:name="Table Subtle 1" w:semiHidden="1" w:unhideWhenUsed="1"/>
     <w:lsdException w:name="Table Subtle 2" w:semiHidden="1" w:unhideWhenUsed="1"/>
     <w:lsdException w:name="Table Web 1" w:semiHidden="1" w:unhideWhenUsed="1"/>
+    <w:lsdException w:name="Table Web 2" w:semiHidden="1" w:unhideWhenUsed="1"/>
+    <w:lsdException w:name="Table Web 3" w:semiHidden="1" w:unhideWhenUsed="1"/>
     <w:lsdException w:name="Balloon Text" w:semiHidden="1" w:unhideWhenUsed="1"/>
     <w:lsdException w:name="Table Grid" w:uiPriority="59"/>
     <w:lsdException w:name="Table Theme" w:semiHidden="1" w:unhideWhenUsed="1"/>

</xml_diff>

<commit_message>
Docs: Atualizado descrições dos subcaptulos do capitulo 6.
</commit_message>
<xml_diff>
--- a/PFC_Doc_2022/PFC_Deu Pet_v1_4.docx
+++ b/PFC_Doc_2022/PFC_Deu Pet_v1_4.docx
@@ -2585,21 +2585,7 @@
         <w:rPr>
           <w:i/>
         </w:rPr>
-        <w:t xml:space="preserve">Project Management Body </w:t>
-      </w:r>
-      <w:proofErr w:type="spellStart"/>
-      <w:r>
-        <w:rPr>
-          <w:i/>
-        </w:rPr>
-        <w:t>of</w:t>
-      </w:r>
-      <w:proofErr w:type="spellEnd"/>
-      <w:r>
-        <w:rPr>
-          <w:i/>
-        </w:rPr>
-        <w:t xml:space="preserve"> </w:t>
+        <w:t xml:space="preserve">Project Management Body of </w:t>
       </w:r>
       <w:proofErr w:type="spellStart"/>
       <w:r>
@@ -11273,15 +11259,7 @@
         <w:t>que enfatiza</w:t>
       </w:r>
       <w:r>
-        <w:t xml:space="preserve"> a necessidade da realização deste projeto, os objetivos traçados, a justificativa, o </w:t>
-      </w:r>
-      <w:proofErr w:type="gramStart"/>
-      <w:r>
-        <w:t>público alvo</w:t>
-      </w:r>
-      <w:proofErr w:type="gramEnd"/>
-      <w:r>
-        <w:t xml:space="preserve"> e os níveis de decisão e grupos funcionais atendidos.</w:t>
+        <w:t xml:space="preserve"> a necessidade da realização deste projeto, os objetivos traçados, a justificativa, o público alvo e os níveis de decisão e grupos funcionais atendidos.</w:t>
       </w:r>
     </w:p>
     <w:p/>
@@ -12011,23 +11989,7 @@
           <w:i/>
           <w:iCs/>
         </w:rPr>
-        <w:t xml:space="preserve">Management Body </w:t>
-      </w:r>
-      <w:proofErr w:type="spellStart"/>
-      <w:r>
-        <w:rPr>
-          <w:i/>
-          <w:iCs/>
-        </w:rPr>
-        <w:t>of</w:t>
-      </w:r>
-      <w:proofErr w:type="spellEnd"/>
-      <w:r>
-        <w:rPr>
-          <w:i/>
-          <w:iCs/>
-        </w:rPr>
-        <w:t xml:space="preserve"> </w:t>
+        <w:t xml:space="preserve">Management Body of </w:t>
       </w:r>
       <w:proofErr w:type="spellStart"/>
       <w:r>
@@ -13790,21 +13752,7 @@
         <w:rPr>
           <w:bCs w:val="0"/>
         </w:rPr>
-        <w:t xml:space="preserve"> (2013) em três tipos: Essencial, sendo os requisitos base para o funcionamento do sistema, os requisitos importantes como requisitos necessários </w:t>
-      </w:r>
-      <w:proofErr w:type="gramStart"/>
-      <w:r>
-        <w:rPr>
-          <w:bCs w:val="0"/>
-        </w:rPr>
-        <w:t>porem</w:t>
-      </w:r>
-      <w:proofErr w:type="gramEnd"/>
-      <w:r>
-        <w:rPr>
-          <w:bCs w:val="0"/>
-        </w:rPr>
-        <w:t xml:space="preserve"> que não afetam o funcionamento como um todo do sistema e por fim os desejáveis, que são os requisitos os quais são almejados para futuras implementações</w:t>
+        <w:t xml:space="preserve"> (2013) em três tipos: Essencial, sendo os requisitos base para o funcionamento do sistema, os requisitos importantes como requisitos necessários porem que não afetam o funcionamento como um todo do sistema e por fim os desejáveis, que são os requisitos os quais são almejados para futuras implementações</w:t>
       </w:r>
     </w:p>
     <w:p/>
@@ -14722,21 +14670,7 @@
         <w:rPr>
           <w:bCs w:val="0"/>
         </w:rPr>
-        <w:t xml:space="preserve">Este requisito refere-se à verificação dos dados para acesso à conta previamente criada para o usuário. A verificação se deve ao momento da autenticação, onde o usuário deverá informar o e-mail e senha da conta que deseja permissão para acesso, podendo existir a possibilidade de recuperação de conta em caso de esquecimento pelo usuário. Caso os dados de acesso não sejam encontrados pelo sistema, o usuário poderá solicitar seu cadastro. Este requisito está presente em </w:t>
-      </w:r>
-      <w:proofErr w:type="gramStart"/>
-      <w:r>
-        <w:rPr>
-          <w:bCs w:val="0"/>
-        </w:rPr>
-        <w:t>ambas plataformas</w:t>
-      </w:r>
-      <w:proofErr w:type="gramEnd"/>
-      <w:r>
-        <w:rPr>
-          <w:bCs w:val="0"/>
-        </w:rPr>
-        <w:t xml:space="preserve">, </w:t>
+        <w:t xml:space="preserve">Este requisito refere-se à verificação dos dados para acesso à conta previamente criada para o usuário. A verificação se deve ao momento da autenticação, onde o usuário deverá informar o e-mail e senha da conta que deseja permissão para acesso, podendo existir a possibilidade de recuperação de conta em caso de esquecimento pelo usuário. Caso os dados de acesso não sejam encontrados pelo sistema, o usuário poderá solicitar seu cadastro. Este requisito está presente em ambas plataformas, </w:t>
       </w:r>
       <w:r>
         <w:rPr>
@@ -14855,21 +14789,7 @@
         <w:rPr>
           <w:bCs w:val="0"/>
         </w:rPr>
-        <w:t xml:space="preserve"> (SMTP), com a nova senha automaticamente gerada pelo sistema, no qual deve ser trocada após realizar o novo acesso. Este requisito está presente em </w:t>
-      </w:r>
-      <w:proofErr w:type="gramStart"/>
-      <w:r>
-        <w:rPr>
-          <w:bCs w:val="0"/>
-        </w:rPr>
-        <w:t>ambas plataformas</w:t>
-      </w:r>
-      <w:proofErr w:type="gramEnd"/>
-      <w:r>
-        <w:rPr>
-          <w:bCs w:val="0"/>
-        </w:rPr>
-        <w:t xml:space="preserve">, </w:t>
+        <w:t xml:space="preserve"> (SMTP), com a nova senha automaticamente gerada pelo sistema, no qual deve ser trocada após realizar o novo acesso. Este requisito está presente em ambas plataformas, </w:t>
       </w:r>
       <w:r>
         <w:rPr>
@@ -14976,21 +14896,7 @@
         <w:rPr>
           <w:bCs w:val="0"/>
         </w:rPr>
-        <w:t xml:space="preserve">O sistema deverá fornecer aos usuários do tipo adotante/interessado e responsáveis pela instituição ao acessarem o sistema pela primeira vez, um termo de uso </w:t>
-      </w:r>
-      <w:proofErr w:type="gramStart"/>
-      <w:r>
-        <w:rPr>
-          <w:bCs w:val="0"/>
-        </w:rPr>
-        <w:t>especifico</w:t>
-      </w:r>
-      <w:proofErr w:type="gramEnd"/>
-      <w:r>
-        <w:rPr>
-          <w:bCs w:val="0"/>
-        </w:rPr>
-        <w:t xml:space="preserve"> para cada tipo de usuário. Este termo refere-se às condições de uso do sistema e regras gerais para utilização e os usuários só poderão utilizar das funcionalidades do sistema, caso aceitem as condições do termo.  </w:t>
+        <w:t xml:space="preserve">O sistema deverá fornecer aos usuários do tipo adotante/interessado e responsáveis pela instituição ao acessarem o sistema pela primeira vez, um termo de uso especifico para cada tipo de usuário. Este termo refere-se às condições de uso do sistema e regras gerais para utilização e os usuários só poderão utilizar das funcionalidades do sistema, caso aceitem as condições do termo.  </w:t>
       </w:r>
     </w:p>
     <w:p>
@@ -16845,16 +16751,8 @@
         <w:rPr>
           <w:bCs w:val="0"/>
         </w:rPr>
-        <w:t>RF 35 – Exibir informações para sugestões/</w:t>
-      </w:r>
-      <w:proofErr w:type="gramStart"/>
-      <w:r>
-        <w:rPr>
-          <w:bCs w:val="0"/>
-        </w:rPr>
-        <w:t>criticas</w:t>
-      </w:r>
-      <w:proofErr w:type="gramEnd"/>
+        <w:t>RF 35 – Exibir informações para sugestões/criticas</w:t>
+      </w:r>
     </w:p>
     <w:p>
       <w:pPr>
@@ -19319,37 +19217,10 @@
       <w:bookmarkEnd w:id="153"/>
     </w:p>
     <w:p>
+      <w:pPr>
+        <w:pStyle w:val="Ttulo2"/>
+      </w:pPr>
       <w:bookmarkStart w:id="154" w:name="_Toc192060103"/>
-      <w:r>
-        <w:t>[Insira</w:t>
-      </w:r>
-      <w:r>
-        <w:t xml:space="preserve"> uma </w:t>
-      </w:r>
-      <w:r>
-        <w:t>apresentação</w:t>
-      </w:r>
-      <w:r>
-        <w:t xml:space="preserve"> sobre o assunto tratado neste capítulo</w:t>
-      </w:r>
-      <w:r>
-        <w:t xml:space="preserve">. </w:t>
-      </w:r>
-      <w:r>
-        <w:t>A palavra</w:t>
-      </w:r>
-      <w:r>
-        <w:t xml:space="preserve"> projeto aqui se refere à etapa de construção do sistema de software.</w:t>
-      </w:r>
-      <w:r>
-        <w:t>]</w:t>
-      </w:r>
-    </w:p>
-    <w:p/>
-    <w:p>
-      <w:pPr>
-        <w:pStyle w:val="Ttulo2"/>
-      </w:pPr>
       <w:bookmarkStart w:id="155" w:name="_Toc97100993"/>
       <w:bookmarkStart w:id="156" w:name="_Toc98865276"/>
       <w:bookmarkStart w:id="157" w:name="_Toc103009288"/>
@@ -19367,44 +19238,15 @@
     <w:p>
       <w:bookmarkStart w:id="158" w:name="_Toc192060104"/>
       <w:r>
-        <w:t>[Insira</w:t>
-      </w:r>
-      <w:r>
-        <w:t xml:space="preserve"> uma </w:t>
-      </w:r>
-      <w:r>
-        <w:t>apresentação</w:t>
-      </w:r>
-      <w:r>
-        <w:t xml:space="preserve"> sobre o assunto tratado nesta seção</w:t>
-      </w:r>
-      <w:r>
-        <w:t>.</w:t>
-      </w:r>
-      <w:r>
-        <w:t>]</w:t>
-      </w:r>
-    </w:p>
-    <w:p>
-      <w:r>
-        <w:t>[T</w:t>
-      </w:r>
-      <w:r>
-        <w:t xml:space="preserve">odos os diagramas devem ser </w:t>
-      </w:r>
-      <w:proofErr w:type="gramStart"/>
-      <w:r>
-        <w:t>entregue</w:t>
-      </w:r>
-      <w:proofErr w:type="gramEnd"/>
-      <w:r>
-        <w:t xml:space="preserve"> dentro da pasta do Apêndice </w:t>
-      </w:r>
-      <w:r>
-        <w:t>F</w:t>
-      </w:r>
-      <w:r>
-        <w:t>.]</w:t>
+        <w:t>A visão estrutural do projeto tem como objetivo a representação sistêmicas das estruturas da aplicação demonstrando seu funcionamento, fluxo de ações, detalha as classes, pacotes e objetos como também define os modelos conceituais.</w:t>
+      </w:r>
+    </w:p>
+    <w:p>
+      <w:r>
+        <w:t xml:space="preserve">Para este projeto, são detalhados os seguintes diagramas: </w:t>
+      </w:r>
+      <w:r>
+        <w:t>diagrama de pacotes e diagramas de classes.</w:t>
       </w:r>
     </w:p>
     <w:p/>
@@ -19431,22 +19273,65 @@
     </w:p>
     <w:p>
       <w:r>
-        <w:t>[Defin</w:t>
-      </w:r>
-      <w:r>
-        <w:t>a</w:t>
-      </w:r>
-      <w:r>
-        <w:t xml:space="preserve"> os pacotes (agrupament</w:t>
-      </w:r>
-      <w:r>
-        <w:t xml:space="preserve">os lógicos) idealizados para </w:t>
-      </w:r>
-      <w:r>
-        <w:t>o sistema. Os pacotes geralmente são identificados segundo os padrões de projeto utilizados</w:t>
-      </w:r>
-      <w:r>
-        <w:t>.]</w:t>
+        <w:t xml:space="preserve">O diagrama de pacotes tem como função detalhar os agrupamentos lógicos do sistema e detalhar as relações de dependências entre eles. </w:t>
+      </w:r>
+      <w:r>
+        <w:t xml:space="preserve">Os elementos podem ser outros pacotes, classes, objetos entre outros. </w:t>
+      </w:r>
+    </w:p>
+    <w:p>
+      <w:r>
+        <w:t xml:space="preserve">Para o projeto Deu Pet, estão detalhados os pacotes dos </w:t>
+      </w:r>
+      <w:r>
+        <w:rPr>
+          <w:i/>
+          <w:iCs/>
+        </w:rPr>
+        <w:t>frameworks</w:t>
+      </w:r>
+      <w:r>
+        <w:rPr>
+          <w:i/>
+          <w:iCs/>
+        </w:rPr>
+        <w:t xml:space="preserve"> </w:t>
+      </w:r>
+      <w:r>
+        <w:t xml:space="preserve">utilizados, integração com a base de dados, componentes de aplicação </w:t>
+      </w:r>
+      <w:proofErr w:type="spellStart"/>
+      <w:r>
+        <w:rPr>
+          <w:i/>
+          <w:iCs/>
+        </w:rPr>
+        <w:t>back-end</w:t>
+      </w:r>
+      <w:proofErr w:type="spellEnd"/>
+      <w:r>
+        <w:rPr>
+          <w:i/>
+          <w:iCs/>
+        </w:rPr>
+        <w:t xml:space="preserve"> </w:t>
+      </w:r>
+      <w:r>
+        <w:t>e as tecnologias externas integradas ao projeto.</w:t>
+      </w:r>
+    </w:p>
+    <w:p>
+      <w:r>
+        <w:t xml:space="preserve">O diagrama de pacotes encontra-se no </w:t>
+      </w:r>
+      <w:r>
+        <w:t>A</w:t>
+      </w:r>
+      <w:r>
+        <w:t>pêndice</w:t>
+      </w:r>
+      <w:r>
+        <w:t xml:space="preserve"> F deste documento.</w:t>
       </w:r>
     </w:p>
     <w:p/>
@@ -19474,25 +19359,14 @@
     </w:p>
     <w:p>
       <w:r>
-        <w:t>[De acordo com os pacotes</w:t>
-      </w:r>
-      <w:r>
-        <w:t xml:space="preserve"> identificados na Seção 6.1.1, </w:t>
-      </w:r>
-      <w:r>
-        <w:t>constru</w:t>
-      </w:r>
-      <w:r>
-        <w:t>a</w:t>
-      </w:r>
-      <w:r>
-        <w:t xml:space="preserve"> o diagrama de classes para cada pacote]</w:t>
-      </w:r>
-      <w:r>
-        <w:t>.</w:t>
-      </w:r>
-    </w:p>
-    <w:p/>
+        <w:t>Um sistema necessita de suas classes para as operações orientadas a objeto e para boa estruturação do projeto seguindo as praticas comuns de desenvolvimento. Para uma boa compreensão, o diagrama de classes demonstra quais classes operantes estão presentes no sistema, bem como seus atributos.</w:t>
+      </w:r>
+    </w:p>
+    <w:p>
+      <w:r>
+        <w:t>O diagrama de classes do projeto Deu Pet se encontra no Apêndice F</w:t>
+      </w:r>
+    </w:p>
     <w:p>
       <w:pPr>
         <w:pStyle w:val="Ttulo3"/>
@@ -19545,6 +19419,7 @@
       <w:bookmarkStart w:id="171" w:name="_Toc98865280"/>
       <w:bookmarkStart w:id="172" w:name="_Toc103009292"/>
       <w:r>
+        <w:lastRenderedPageBreak/>
         <w:t>6.2 VISÃO COMPORTAMENTAL</w:t>
       </w:r>
       <w:bookmarkEnd w:id="169"/>
@@ -19554,24 +19429,15 @@
     </w:p>
     <w:p>
       <w:r>
-        <w:t>[Insira uma apresentação sobre</w:t>
-      </w:r>
-      <w:r>
-        <w:t xml:space="preserve"> o assunto tratado nesta seção. Todos os diagramas devem ser </w:t>
-      </w:r>
-      <w:proofErr w:type="gramStart"/>
-      <w:r>
-        <w:t>entregue</w:t>
-      </w:r>
-      <w:proofErr w:type="gramEnd"/>
-      <w:r>
-        <w:t xml:space="preserve"> dentro da pasta do Apêndice </w:t>
-      </w:r>
-      <w:r>
-        <w:t>F</w:t>
-      </w:r>
-      <w:r>
-        <w:t>.]</w:t>
+        <w:t>A visão comportamental do projeto exemplifica os comportamentos do sistema. As interações entre os objetos e os tipos de associações entre eles é demonstrada neste capítulo.</w:t>
+      </w:r>
+    </w:p>
+    <w:p>
+      <w:r>
+        <w:t>Para este projeto,</w:t>
+      </w:r>
+      <w:r>
+        <w:t xml:space="preserve"> as interações entre os objetos são demonstradas: diagrama de sequência e diagrama de visão geral de interação. </w:t>
       </w:r>
     </w:p>
     <w:p>
@@ -19582,7 +19448,6 @@
       <w:bookmarkStart w:id="174" w:name="_Toc98865281"/>
       <w:bookmarkStart w:id="175" w:name="_Toc103009293"/>
       <w:r>
-        <w:lastRenderedPageBreak/>
         <w:t xml:space="preserve">6.2.1 Projeto das </w:t>
       </w:r>
       <w:r>
@@ -19598,7 +19463,6 @@
       <w:bookmarkEnd w:id="174"/>
       <w:bookmarkEnd w:id="175"/>
     </w:p>
-    <w:p/>
     <w:p>
       <w:r>
         <w:t xml:space="preserve">6.2.1.1 Diagramas de </w:t>
@@ -19615,22 +19479,17 @@
     </w:p>
     <w:p>
       <w:r>
-        <w:t>[Para cada cenário dos casos de uso, deverá ser construído um diagrama de seq</w:t>
-      </w:r>
-      <w:r>
-        <w:t>u</w:t>
-      </w:r>
-      <w:r>
-        <w:t>ência</w:t>
-      </w:r>
-      <w:r>
-        <w:t xml:space="preserve"> ou um diagrama de comunicação</w:t>
-      </w:r>
-      <w:r>
-        <w:t>.]</w:t>
-      </w:r>
-    </w:p>
-    <w:p/>
+        <w:t xml:space="preserve">Um diagrama de sequência traz a representação das interações entre os objetos e os atores, além das próprias interações dos objetos dentro do sistema. Essas representações são demonstradas por caso de uso </w:t>
+      </w:r>
+      <w:r>
+        <w:t>tipificando os as ações e resultados dos casos.</w:t>
+      </w:r>
+    </w:p>
+    <w:p>
+      <w:r>
+        <w:t>Os diagramas de sequencia se encontram no Apêndice F.</w:t>
+      </w:r>
+    </w:p>
     <w:p>
       <w:r>
         <w:t>6.2.1.</w:t>
@@ -19662,16 +19521,13 @@
     </w:p>
     <w:p>
       <w:r>
-        <w:t>[Mostre</w:t>
-      </w:r>
-      <w:r>
-        <w:t xml:space="preserve"> as interações </w:t>
-      </w:r>
-      <w:r>
-        <w:t>que interligam as sequências apresentadas em 6.2.1.1</w:t>
-      </w:r>
-      <w:r>
-        <w:t>.]</w:t>
+        <w:rPr>
+          <w:color w:val="FF0000"/>
+        </w:rPr>
+        <w:t>OPCIONA</w:t>
+      </w:r>
+      <w:r>
+        <w:t xml:space="preserve">L </w:t>
       </w:r>
     </w:p>
     <w:p>
@@ -19761,6 +19617,7 @@
       <w:bookmarkStart w:id="183" w:name="_Toc98865284"/>
       <w:bookmarkStart w:id="184" w:name="_Toc103009296"/>
       <w:r>
+        <w:lastRenderedPageBreak/>
         <w:t xml:space="preserve">6.3.1 Modelo </w:t>
       </w:r>
       <w:r>
@@ -19808,7 +19665,6 @@
       <w:bookmarkStart w:id="186" w:name="_Toc98865285"/>
       <w:bookmarkStart w:id="187" w:name="_Toc103009297"/>
       <w:r>
-        <w:lastRenderedPageBreak/>
         <w:t>6.3.2 Dicionário de D</w:t>
       </w:r>
       <w:r>
@@ -20020,6 +19876,7 @@
       </w:pPr>
       <w:bookmarkStart w:id="194" w:name="_Toc192060119"/>
       <w:r>
+        <w:lastRenderedPageBreak/>
         <w:br w:type="page"/>
       </w:r>
     </w:p>
@@ -20846,87 +20703,51 @@
       </w:r>
       <w:proofErr w:type="spellEnd"/>
       <w:r>
+        <w:t xml:space="preserve"> Of Dogs </w:t>
+      </w:r>
+      <w:proofErr w:type="spellStart"/>
+      <w:r>
+        <w:t>To</w:t>
+      </w:r>
+      <w:proofErr w:type="spellEnd"/>
+      <w:r>
         <w:t xml:space="preserve"> </w:t>
       </w:r>
       <w:proofErr w:type="spellStart"/>
       <w:r>
-        <w:t>Of</w:t>
+        <w:t>An</w:t>
       </w:r>
       <w:proofErr w:type="spellEnd"/>
       <w:r>
-        <w:t xml:space="preserve"> Dogs </w:t>
+        <w:t xml:space="preserve"> Animal </w:t>
       </w:r>
       <w:proofErr w:type="spellStart"/>
       <w:r>
-        <w:t>To</w:t>
+        <w:t>Shelter</w:t>
       </w:r>
       <w:proofErr w:type="spellEnd"/>
       <w:r>
+        <w:t>.</w:t>
+      </w:r>
+      <w:r>
+        <w:rPr>
+          <w:b/>
+        </w:rPr>
         <w:t xml:space="preserve"> </w:t>
       </w:r>
       <w:proofErr w:type="spellStart"/>
       <w:r>
-        <w:t>An</w:t>
+        <w:rPr>
+          <w:b/>
+        </w:rPr>
+        <w:t>Journal</w:t>
       </w:r>
       <w:proofErr w:type="spellEnd"/>
       <w:r>
-        <w:t xml:space="preserve"> Animal </w:t>
-      </w:r>
-      <w:proofErr w:type="spellStart"/>
-      <w:r>
-        <w:t>Shelter</w:t>
-      </w:r>
-      <w:proofErr w:type="spellEnd"/>
-      <w:r>
-        <w:t>.</w:t>
-      </w:r>
-      <w:r>
         <w:rPr>
           <w:b/>
         </w:rPr>
-        <w:t xml:space="preserve"> </w:t>
-      </w:r>
-      <w:proofErr w:type="spellStart"/>
-      <w:r>
-        <w:rPr>
-          <w:b/>
-        </w:rPr>
-        <w:t>Journal</w:t>
-      </w:r>
-      <w:proofErr w:type="spellEnd"/>
-      <w:r>
-        <w:rPr>
-          <w:b/>
-        </w:rPr>
-        <w:t xml:space="preserve"> </w:t>
-      </w:r>
-      <w:proofErr w:type="spellStart"/>
-      <w:r>
-        <w:rPr>
-          <w:b/>
-        </w:rPr>
-        <w:t>of</w:t>
-      </w:r>
-      <w:proofErr w:type="spellEnd"/>
-      <w:r>
-        <w:rPr>
-          <w:b/>
-        </w:rPr>
-        <w:t xml:space="preserve"> </w:t>
-      </w:r>
-      <w:proofErr w:type="spellStart"/>
-      <w:r>
-        <w:rPr>
-          <w:b/>
-        </w:rPr>
-        <w:t>the</w:t>
-      </w:r>
-      <w:proofErr w:type="spellEnd"/>
-      <w:r>
-        <w:rPr>
-          <w:b/>
-        </w:rPr>
-        <w:t xml:space="preserve"> American </w:t>
+        <w:t xml:space="preserve"> of the American </w:t>
       </w:r>
       <w:proofErr w:type="spellStart"/>
       <w:r>
@@ -21778,11 +21599,11 @@
       </w:r>
       <w:proofErr w:type="spellEnd"/>
       <w:r>
-        <w:t xml:space="preserve"> I- </w:t>
+        <w:t xml:space="preserve"> I- the </w:t>
       </w:r>
       <w:proofErr w:type="spellStart"/>
       <w:r>
-        <w:t>the</w:t>
+        <w:t>relational</w:t>
       </w:r>
       <w:proofErr w:type="spellEnd"/>
       <w:r>
@@ -21790,27 +21611,11 @@
       </w:r>
       <w:proofErr w:type="spellStart"/>
       <w:r>
-        <w:t>relational</w:t>
+        <w:t>significance</w:t>
       </w:r>
       <w:proofErr w:type="spellEnd"/>
       <w:r>
-        <w:t xml:space="preserve"> </w:t>
-      </w:r>
-      <w:proofErr w:type="spellStart"/>
-      <w:r>
-        <w:t>significance</w:t>
-      </w:r>
-      <w:proofErr w:type="spellEnd"/>
-      <w:r>
-        <w:t xml:space="preserve"> </w:t>
-      </w:r>
-      <w:proofErr w:type="spellStart"/>
-      <w:r>
-        <w:t>of</w:t>
-      </w:r>
-      <w:proofErr w:type="spellEnd"/>
-      <w:r>
-        <w:t xml:space="preserve"> </w:t>
+        <w:t xml:space="preserve"> of </w:t>
       </w:r>
       <w:proofErr w:type="spellStart"/>
       <w:r>
@@ -22192,50 +21997,26 @@
       </w:r>
       <w:proofErr w:type="spellEnd"/>
       <w:r>
+        <w:t xml:space="preserve"> the </w:t>
+      </w:r>
+      <w:proofErr w:type="spellStart"/>
+      <w:r>
+        <w:t>psycho-bi</w:t>
+      </w:r>
+      <w:r>
+        <w:t>ological</w:t>
+      </w:r>
+      <w:proofErr w:type="spellEnd"/>
+      <w:r>
         <w:t xml:space="preserve"> </w:t>
       </w:r>
       <w:proofErr w:type="spellStart"/>
       <w:r>
-        <w:t>the</w:t>
+        <w:t>welfare</w:t>
       </w:r>
       <w:proofErr w:type="spellEnd"/>
       <w:r>
-        <w:t xml:space="preserve"> </w:t>
-      </w:r>
-      <w:proofErr w:type="spellStart"/>
-      <w:r>
-        <w:t>psycho-bi</w:t>
-      </w:r>
-      <w:r>
-        <w:t>ological</w:t>
-      </w:r>
-      <w:proofErr w:type="spellEnd"/>
-      <w:r>
-        <w:t xml:space="preserve"> </w:t>
-      </w:r>
-      <w:proofErr w:type="spellStart"/>
-      <w:r>
-        <w:t>welfare</w:t>
-      </w:r>
-      <w:proofErr w:type="spellEnd"/>
-      <w:r>
-        <w:t xml:space="preserve"> </w:t>
-      </w:r>
-      <w:proofErr w:type="spellStart"/>
-      <w:r>
-        <w:t>of</w:t>
-      </w:r>
-      <w:proofErr w:type="spellEnd"/>
-      <w:r>
-        <w:t xml:space="preserve"> </w:t>
-      </w:r>
-      <w:proofErr w:type="spellStart"/>
-      <w:r>
-        <w:t>the</w:t>
-      </w:r>
-      <w:proofErr w:type="spellEnd"/>
-      <w:r>
-        <w:t xml:space="preserve"> </w:t>
+        <w:t xml:space="preserve"> of the </w:t>
       </w:r>
       <w:proofErr w:type="spellStart"/>
       <w:r>

</xml_diff>